<commit_message>
Update PROJECT BACKLOG 44K21.1.docx
</commit_message>
<xml_diff>
--- a/PROJECT BACKLOG 44K21.1.docx
+++ b/PROJECT BACKLOG 44K21.1.docx
@@ -96,8 +96,8 @@
           <w:rFonts w:ascii="Times New Roman" w:hAnsi="Times New Roman" w:cs="Times New Roman"/>
           <w:b/>
           <w:color w:val="000000" w:themeColor="text1"/>
-          <w:sz w:val="26"/>
-          <w:szCs w:val="26"/>
+          <w:sz w:val="52"/>
+          <w:szCs w:val="52"/>
         </w:rPr>
       </w:pPr>
       <w:r>
@@ -105,8 +105,8 @@
           <w:rFonts w:ascii="Times New Roman" w:hAnsi="Times New Roman" w:cs="Times New Roman"/>
           <w:b/>
           <w:color w:val="000000" w:themeColor="text1"/>
-          <w:sz w:val="26"/>
-          <w:szCs w:val="26"/>
+          <w:sz w:val="52"/>
+          <w:szCs w:val="52"/>
         </w:rPr>
         <w:t>PROJECT BACKLOG</w:t>
       </w:r>
@@ -118,8 +118,8 @@
           <w:rFonts w:ascii="Times New Roman" w:hAnsi="Times New Roman" w:cs="Times New Roman"/>
           <w:b/>
           <w:color w:val="000000" w:themeColor="text1"/>
-          <w:sz w:val="26"/>
-          <w:szCs w:val="26"/>
+          <w:sz w:val="52"/>
+          <w:szCs w:val="52"/>
         </w:rPr>
       </w:pPr>
     </w:p>
@@ -130,8 +130,8 @@
           <w:rFonts w:ascii="Times New Roman" w:hAnsi="Times New Roman" w:cs="Times New Roman"/>
           <w:b/>
           <w:color w:val="000000" w:themeColor="text1"/>
-          <w:sz w:val="26"/>
-          <w:szCs w:val="26"/>
+          <w:sz w:val="52"/>
+          <w:szCs w:val="52"/>
         </w:rPr>
       </w:pPr>
       <w:r>
@@ -139,8 +139,8 @@
           <w:rFonts w:ascii="Times New Roman" w:hAnsi="Times New Roman" w:cs="Times New Roman"/>
           <w:b/>
           <w:color w:val="000000" w:themeColor="text1"/>
-          <w:sz w:val="26"/>
-          <w:szCs w:val="26"/>
+          <w:sz w:val="52"/>
+          <w:szCs w:val="52"/>
         </w:rPr>
         <w:t>Kết nối du lịch</w:t>
       </w:r>
@@ -164,8 +164,8 @@
           <w:rFonts w:ascii="Times New Roman" w:hAnsi="Times New Roman" w:cs="Times New Roman"/>
           <w:bCs/>
           <w:color w:val="000000" w:themeColor="text1"/>
-          <w:sz w:val="26"/>
-          <w:szCs w:val="26"/>
+          <w:sz w:val="32"/>
+          <w:szCs w:val="32"/>
         </w:rPr>
       </w:pPr>
       <w:r>
@@ -173,8 +173,8 @@
           <w:rFonts w:ascii="Times New Roman" w:hAnsi="Times New Roman" w:cs="Times New Roman"/>
           <w:bCs/>
           <w:color w:val="000000" w:themeColor="text1"/>
-          <w:sz w:val="26"/>
-          <w:szCs w:val="26"/>
+          <w:sz w:val="32"/>
+          <w:szCs w:val="32"/>
         </w:rPr>
         <w:t>Version: 1.0</w:t>
       </w:r>
@@ -186,8 +186,8 @@
           <w:rFonts w:ascii="Times New Roman" w:hAnsi="Times New Roman" w:cs="Times New Roman"/>
           <w:bCs/>
           <w:color w:val="000000" w:themeColor="text1"/>
-          <w:sz w:val="26"/>
-          <w:szCs w:val="26"/>
+          <w:sz w:val="32"/>
+          <w:szCs w:val="32"/>
         </w:rPr>
       </w:pPr>
       <w:r>
@@ -195,8 +195,8 @@
           <w:rFonts w:ascii="Times New Roman" w:hAnsi="Times New Roman" w:cs="Times New Roman"/>
           <w:bCs/>
           <w:color w:val="000000" w:themeColor="text1"/>
-          <w:sz w:val="26"/>
-          <w:szCs w:val="26"/>
+          <w:sz w:val="32"/>
+          <w:szCs w:val="32"/>
         </w:rPr>
         <w:t>Project team: 44K211.09</w:t>
       </w:r>
@@ -208,8 +208,8 @@
           <w:rFonts w:ascii="Times New Roman" w:hAnsi="Times New Roman" w:cs="Times New Roman"/>
           <w:bCs/>
           <w:color w:val="000000" w:themeColor="text1"/>
-          <w:sz w:val="26"/>
-          <w:szCs w:val="26"/>
+          <w:sz w:val="32"/>
+          <w:szCs w:val="32"/>
         </w:rPr>
       </w:pPr>
       <w:r>
@@ -217,8 +217,8 @@
           <w:rFonts w:ascii="Times New Roman" w:hAnsi="Times New Roman" w:cs="Times New Roman"/>
           <w:bCs/>
           <w:color w:val="000000" w:themeColor="text1"/>
-          <w:sz w:val="26"/>
-          <w:szCs w:val="26"/>
+          <w:sz w:val="32"/>
+          <w:szCs w:val="32"/>
         </w:rPr>
         <w:t>Created date: 29- 1- 2021</w:t>
       </w:r>
@@ -1779,7 +1779,7 @@
           <w:szCs w:val="26"/>
         </w:rPr>
       </w:pPr>
-      <w:bookmarkStart w:id="0" w:name="_Toc66524055"/>
+      <w:bookmarkStart w:id="0" w:name="_Toc66551566"/>
       <w:r>
         <w:rPr>
           <w:rFonts w:ascii="Times New Roman" w:hAnsi="Times New Roman" w:cs="Times New Roman"/>
@@ -2013,8 +2013,6 @@
               </w:rPr>
               <w:t>Tạo bản project backlog</w:t>
             </w:r>
-            <w:bookmarkStart w:id="1" w:name="_GoBack"/>
-            <w:bookmarkEnd w:id="1"/>
           </w:p>
         </w:tc>
         <w:tc>
@@ -2680,27 +2678,48 @@
     </w:p>
     <w:p>
       <w:pPr>
-        <w:spacing w:after="160" w:line="259" w:lineRule="auto"/>
+        <w:pStyle w:val="Heading1"/>
         <w:rPr>
           <w:rFonts w:ascii="Times New Roman" w:hAnsi="Times New Roman" w:cs="Times New Roman"/>
           <w:b/>
+          <w:color w:val="000000" w:themeColor="text1"/>
           <w:sz w:val="26"/>
           <w:szCs w:val="26"/>
         </w:rPr>
       </w:pPr>
+      <w:bookmarkStart w:id="1" w:name="_Toc66551567"/>
       <w:r>
         <w:rPr>
           <w:rFonts w:ascii="Times New Roman" w:hAnsi="Times New Roman" w:cs="Times New Roman"/>
           <w:b/>
+          <w:color w:val="000000" w:themeColor="text1"/>
           <w:sz w:val="26"/>
           <w:szCs w:val="26"/>
         </w:rPr>
         <w:lastRenderedPageBreak/>
-        <w:t>Table of contents</w:t>
+        <w:t>T</w:t>
       </w:r>
+      <w:r>
+        <w:rPr>
+          <w:rFonts w:ascii="Times New Roman" w:hAnsi="Times New Roman" w:cs="Times New Roman"/>
+          <w:b/>
+          <w:color w:val="000000" w:themeColor="text1"/>
+          <w:sz w:val="26"/>
+          <w:szCs w:val="26"/>
+        </w:rPr>
+        <w:t>ABLE CONTENTS</w:t>
+      </w:r>
+      <w:bookmarkEnd w:id="1"/>
     </w:p>
     <w:sdt>
       <w:sdtPr>
+        <w:rPr>
+          <w:rFonts w:asciiTheme="minorHAnsi" w:eastAsiaTheme="minorEastAsia" w:hAnsiTheme="minorHAnsi" w:cstheme="minorBidi"/>
+          <w:color w:val="auto"/>
+          <w:sz w:val="20"/>
+          <w:szCs w:val="20"/>
+          <w:lang w:eastAsia="zh-CN"/>
+        </w:rPr>
         <w:id w:val="-1277102051"/>
         <w:docPartObj>
           <w:docPartGallery w:val="Table of Contents"/>
@@ -2709,14 +2728,9 @@
       </w:sdtPr>
       <w:sdtEndPr>
         <w:rPr>
-          <w:rFonts w:asciiTheme="minorHAnsi" w:eastAsiaTheme="minorEastAsia" w:hAnsiTheme="minorHAnsi" w:cstheme="minorBidi"/>
           <w:b/>
           <w:bCs/>
           <w:noProof/>
-          <w:color w:val="auto"/>
-          <w:sz w:val="20"/>
-          <w:szCs w:val="20"/>
-          <w:lang w:eastAsia="zh-CN"/>
         </w:rPr>
       </w:sdtEndPr>
       <w:sdtContent>
@@ -2750,11 +2764,12 @@
           <w:r>
             <w:fldChar w:fldCharType="separate"/>
           </w:r>
-          <w:hyperlink w:anchor="_Toc66524055" w:history="1">
+          <w:hyperlink w:anchor="_Toc66551566" w:history="1">
             <w:r>
               <w:rPr>
                 <w:rStyle w:val="Hyperlink"/>
                 <w:rFonts w:ascii="Times New Roman" w:hAnsi="Times New Roman" w:cs="Times New Roman"/>
+                <w:b/>
                 <w:noProof/>
               </w:rPr>
               <w:t>REVISION HISTORY</w:t>
@@ -2778,7 +2793,7 @@
                 <w:noProof/>
                 <w:webHidden/>
               </w:rPr>
-              <w:instrText xml:space="preserve"> PAGEREF _Toc66524055 \h </w:instrText>
+              <w:instrText xml:space="preserve"> PAGEREF _Toc66551566 \h </w:instrText>
             </w:r>
             <w:r>
               <w:rPr>
@@ -2799,6 +2814,79 @@
                 <w:webHidden/>
               </w:rPr>
               <w:t>3</w:t>
+            </w:r>
+            <w:r>
+              <w:rPr>
+                <w:noProof/>
+                <w:webHidden/>
+              </w:rPr>
+              <w:fldChar w:fldCharType="end"/>
+            </w:r>
+          </w:hyperlink>
+        </w:p>
+        <w:p>
+          <w:pPr>
+            <w:pStyle w:val="TOC1"/>
+            <w:tabs>
+              <w:tab w:val="right" w:leader="dot" w:pos="9350"/>
+            </w:tabs>
+            <w:rPr>
+              <w:noProof/>
+              <w:sz w:val="22"/>
+              <w:szCs w:val="22"/>
+              <w:lang w:eastAsia="en-US"/>
+            </w:rPr>
+          </w:pPr>
+          <w:hyperlink w:anchor="_Toc66551567" w:history="1">
+            <w:r>
+              <w:rPr>
+                <w:rStyle w:val="Hyperlink"/>
+                <w:rFonts w:ascii="Times New Roman" w:hAnsi="Times New Roman" w:cs="Times New Roman"/>
+                <w:b/>
+                <w:noProof/>
+              </w:rPr>
+              <w:t>TABLE CONTENTS</w:t>
+            </w:r>
+            <w:r>
+              <w:rPr>
+                <w:noProof/>
+                <w:webHidden/>
+              </w:rPr>
+              <w:tab/>
+            </w:r>
+            <w:r>
+              <w:rPr>
+                <w:noProof/>
+                <w:webHidden/>
+              </w:rPr>
+              <w:fldChar w:fldCharType="begin"/>
+            </w:r>
+            <w:r>
+              <w:rPr>
+                <w:noProof/>
+                <w:webHidden/>
+              </w:rPr>
+              <w:instrText xml:space="preserve"> PAGEREF _Toc66551567 \h </w:instrText>
+            </w:r>
+            <w:r>
+              <w:rPr>
+                <w:noProof/>
+                <w:webHidden/>
+              </w:rPr>
+            </w:r>
+            <w:r>
+              <w:rPr>
+                <w:noProof/>
+                <w:webHidden/>
+              </w:rPr>
+              <w:fldChar w:fldCharType="separate"/>
+            </w:r>
+            <w:r>
+              <w:rPr>
+                <w:noProof/>
+                <w:webHidden/>
+              </w:rPr>
+              <w:t>4</w:t>
             </w:r>
             <w:r>
               <w:rPr>
@@ -2823,7 +2911,7 @@
               <w:lang w:eastAsia="en-US"/>
             </w:rPr>
           </w:pPr>
-          <w:hyperlink w:anchor="_Toc66524056" w:history="1">
+          <w:hyperlink w:anchor="_Toc66551568" w:history="1">
             <w:r>
               <w:rPr>
                 <w:rStyle w:val="Hyperlink"/>
@@ -2872,7 +2960,7 @@
                 <w:noProof/>
                 <w:webHidden/>
               </w:rPr>
-              <w:instrText xml:space="preserve"> PAGEREF _Toc66524056 \h </w:instrText>
+              <w:instrText xml:space="preserve"> PAGEREF _Toc66551568 \h </w:instrText>
             </w:r>
             <w:r>
               <w:rPr>
@@ -2912,9 +3000,12 @@
             </w:tabs>
             <w:rPr>
               <w:noProof/>
+              <w:sz w:val="22"/>
+              <w:szCs w:val="22"/>
+              <w:lang w:eastAsia="en-US"/>
             </w:rPr>
           </w:pPr>
-          <w:hyperlink w:anchor="_Toc66524057" w:history="1">
+          <w:hyperlink w:anchor="_Toc66551569" w:history="1">
             <w:r>
               <w:rPr>
                 <w:rStyle w:val="Hyperlink"/>
@@ -2928,6 +3019,9 @@
             <w:r>
               <w:rPr>
                 <w:noProof/>
+                <w:sz w:val="22"/>
+                <w:szCs w:val="22"/>
+                <w:lang w:eastAsia="en-US"/>
               </w:rPr>
               <w:tab/>
             </w:r>
@@ -2960,7 +3054,7 @@
                 <w:noProof/>
                 <w:webHidden/>
               </w:rPr>
-              <w:instrText xml:space="preserve"> PAGEREF _Toc66524057 \h </w:instrText>
+              <w:instrText xml:space="preserve"> PAGEREF _Toc66551569 \h </w:instrText>
             </w:r>
             <w:r>
               <w:rPr>
@@ -3000,9 +3094,12 @@
             </w:tabs>
             <w:rPr>
               <w:noProof/>
+              <w:sz w:val="22"/>
+              <w:szCs w:val="22"/>
+              <w:lang w:eastAsia="en-US"/>
             </w:rPr>
           </w:pPr>
-          <w:hyperlink w:anchor="_Toc66524058" w:history="1">
+          <w:hyperlink w:anchor="_Toc66551570" w:history="1">
             <w:r>
               <w:rPr>
                 <w:rStyle w:val="Hyperlink"/>
@@ -3016,6 +3113,9 @@
             <w:r>
               <w:rPr>
                 <w:noProof/>
+                <w:sz w:val="22"/>
+                <w:szCs w:val="22"/>
+                <w:lang w:eastAsia="en-US"/>
               </w:rPr>
               <w:tab/>
             </w:r>
@@ -3048,7 +3148,7 @@
                 <w:noProof/>
                 <w:webHidden/>
               </w:rPr>
-              <w:instrText xml:space="preserve"> PAGEREF _Toc66524058 \h </w:instrText>
+              <w:instrText xml:space="preserve"> PAGEREF _Toc66551570 \h </w:instrText>
             </w:r>
             <w:r>
               <w:rPr>
@@ -3088,9 +3188,12 @@
             </w:tabs>
             <w:rPr>
               <w:noProof/>
+              <w:sz w:val="22"/>
+              <w:szCs w:val="22"/>
+              <w:lang w:eastAsia="en-US"/>
             </w:rPr>
           </w:pPr>
-          <w:hyperlink w:anchor="_Toc66524059" w:history="1">
+          <w:hyperlink w:anchor="_Toc66551571" w:history="1">
             <w:r>
               <w:rPr>
                 <w:rStyle w:val="Hyperlink"/>
@@ -3104,6 +3207,9 @@
             <w:r>
               <w:rPr>
                 <w:noProof/>
+                <w:sz w:val="22"/>
+                <w:szCs w:val="22"/>
+                <w:lang w:eastAsia="en-US"/>
               </w:rPr>
               <w:tab/>
             </w:r>
@@ -3136,7 +3242,7 @@
                 <w:noProof/>
                 <w:webHidden/>
               </w:rPr>
-              <w:instrText xml:space="preserve"> PAGEREF _Toc66524059 \h </w:instrText>
+              <w:instrText xml:space="preserve"> PAGEREF _Toc66551571 \h </w:instrText>
             </w:r>
             <w:r>
               <w:rPr>
@@ -3176,9 +3282,12 @@
             </w:tabs>
             <w:rPr>
               <w:noProof/>
+              <w:sz w:val="22"/>
+              <w:szCs w:val="22"/>
+              <w:lang w:eastAsia="en-US"/>
             </w:rPr>
           </w:pPr>
-          <w:hyperlink w:anchor="_Toc66524060" w:history="1">
+          <w:hyperlink w:anchor="_Toc66551572" w:history="1">
             <w:r>
               <w:rPr>
                 <w:rStyle w:val="Hyperlink"/>
@@ -3192,6 +3301,9 @@
             <w:r>
               <w:rPr>
                 <w:noProof/>
+                <w:sz w:val="22"/>
+                <w:szCs w:val="22"/>
+                <w:lang w:eastAsia="en-US"/>
               </w:rPr>
               <w:tab/>
             </w:r>
@@ -3224,7 +3336,7 @@
                 <w:noProof/>
                 <w:webHidden/>
               </w:rPr>
-              <w:instrText xml:space="preserve"> PAGEREF _Toc66524060 \h </w:instrText>
+              <w:instrText xml:space="preserve"> PAGEREF _Toc66551572 \h </w:instrText>
             </w:r>
             <w:r>
               <w:rPr>
@@ -3269,7 +3381,7 @@
               <w:lang w:eastAsia="en-US"/>
             </w:rPr>
           </w:pPr>
-          <w:hyperlink w:anchor="_Toc66524061" w:history="1">
+          <w:hyperlink w:anchor="_Toc66551573" w:history="1">
             <w:r>
               <w:rPr>
                 <w:rStyle w:val="Hyperlink"/>
@@ -3318,7 +3430,7 @@
                 <w:noProof/>
                 <w:webHidden/>
               </w:rPr>
-              <w:instrText xml:space="preserve"> PAGEREF _Toc66524061 \h </w:instrText>
+              <w:instrText xml:space="preserve"> PAGEREF _Toc66551573 \h </w:instrText>
             </w:r>
             <w:r>
               <w:rPr>
@@ -3358,9 +3470,12 @@
             </w:tabs>
             <w:rPr>
               <w:noProof/>
+              <w:sz w:val="22"/>
+              <w:szCs w:val="22"/>
+              <w:lang w:eastAsia="en-US"/>
             </w:rPr>
           </w:pPr>
-          <w:hyperlink w:anchor="_Toc66524062" w:history="1">
+          <w:hyperlink w:anchor="_Toc66551574" w:history="1">
             <w:r>
               <w:rPr>
                 <w:rStyle w:val="Hyperlink"/>
@@ -3374,6 +3489,9 @@
             <w:r>
               <w:rPr>
                 <w:noProof/>
+                <w:sz w:val="22"/>
+                <w:szCs w:val="22"/>
+                <w:lang w:eastAsia="en-US"/>
               </w:rPr>
               <w:tab/>
             </w:r>
@@ -3406,7 +3524,7 @@
                 <w:noProof/>
                 <w:webHidden/>
               </w:rPr>
-              <w:instrText xml:space="preserve"> PAGEREF _Toc66524062 \h </w:instrText>
+              <w:instrText xml:space="preserve"> PAGEREF _Toc66551574 \h </w:instrText>
             </w:r>
             <w:r>
               <w:rPr>
@@ -3446,9 +3564,12 @@
             </w:tabs>
             <w:rPr>
               <w:noProof/>
+              <w:sz w:val="22"/>
+              <w:szCs w:val="22"/>
+              <w:lang w:eastAsia="en-US"/>
             </w:rPr>
           </w:pPr>
-          <w:hyperlink w:anchor="_Toc66524063" w:history="1">
+          <w:hyperlink w:anchor="_Toc66551575" w:history="1">
             <w:r>
               <w:rPr>
                 <w:rStyle w:val="Hyperlink"/>
@@ -3462,6 +3583,9 @@
             <w:r>
               <w:rPr>
                 <w:noProof/>
+                <w:sz w:val="22"/>
+                <w:szCs w:val="22"/>
+                <w:lang w:eastAsia="en-US"/>
               </w:rPr>
               <w:tab/>
             </w:r>
@@ -3494,7 +3618,7 @@
                 <w:noProof/>
                 <w:webHidden/>
               </w:rPr>
-              <w:instrText xml:space="preserve"> PAGEREF _Toc66524063 \h </w:instrText>
+              <w:instrText xml:space="preserve"> PAGEREF _Toc66551575 \h </w:instrText>
             </w:r>
             <w:r>
               <w:rPr>
@@ -3573,7 +3697,7 @@
           <w:szCs w:val="26"/>
         </w:rPr>
       </w:pPr>
-      <w:bookmarkStart w:id="2" w:name="_Toc66524056"/>
+      <w:bookmarkStart w:id="2" w:name="_Toc66551568"/>
       <w:r>
         <w:rPr>
           <w:rFonts w:ascii="Times New Roman" w:hAnsi="Times New Roman" w:cs="Times New Roman"/>
@@ -3606,7 +3730,7 @@
           <w:szCs w:val="26"/>
         </w:rPr>
       </w:pPr>
-      <w:bookmarkStart w:id="3" w:name="_Toc66524057"/>
+      <w:bookmarkStart w:id="3" w:name="_Toc66551569"/>
       <w:r>
         <w:rPr>
           <w:rFonts w:ascii="Times New Roman" w:hAnsi="Times New Roman" w:cs="Times New Roman"/>
@@ -3769,7 +3893,7 @@
           <w:szCs w:val="26"/>
         </w:rPr>
       </w:pPr>
-      <w:bookmarkStart w:id="4" w:name="_Toc66524058"/>
+      <w:bookmarkStart w:id="4" w:name="_Toc66551570"/>
       <w:r>
         <w:rPr>
           <w:rFonts w:ascii="Times New Roman" w:hAnsi="Times New Roman" w:cs="Times New Roman"/>
@@ -3909,7 +4033,7 @@
           <w:szCs w:val="26"/>
         </w:rPr>
       </w:pPr>
-      <w:bookmarkStart w:id="5" w:name="_Toc66524059"/>
+      <w:bookmarkStart w:id="5" w:name="_Toc66551571"/>
       <w:r>
         <w:rPr>
           <w:rFonts w:ascii="Times New Roman" w:hAnsi="Times New Roman" w:cs="Times New Roman"/>
@@ -4278,7 +4402,7 @@
           <w:szCs w:val="26"/>
         </w:rPr>
       </w:pPr>
-      <w:bookmarkStart w:id="6" w:name="_Toc66524060"/>
+      <w:bookmarkStart w:id="6" w:name="_Toc66551572"/>
       <w:r>
         <w:rPr>
           <w:rFonts w:ascii="Times New Roman" w:hAnsi="Times New Roman" w:cs="Times New Roman"/>
@@ -4528,7 +4652,7 @@
           <w:szCs w:val="26"/>
         </w:rPr>
       </w:pPr>
-      <w:bookmarkStart w:id="7" w:name="_Toc66524061"/>
+      <w:bookmarkStart w:id="7" w:name="_Toc66551573"/>
       <w:r>
         <w:rPr>
           <w:rFonts w:ascii="Times New Roman" w:hAnsi="Times New Roman" w:cs="Times New Roman"/>
@@ -4560,7 +4684,7 @@
           <w:szCs w:val="26"/>
         </w:rPr>
       </w:pPr>
-      <w:bookmarkStart w:id="8" w:name="_Toc66524062"/>
+      <w:bookmarkStart w:id="8" w:name="_Toc66551574"/>
       <w:r>
         <w:rPr>
           <w:rFonts w:ascii="Times New Roman" w:hAnsi="Times New Roman" w:cs="Times New Roman"/>
@@ -5399,7 +5523,7 @@
                 <w:sz w:val="26"/>
                 <w:szCs w:val="26"/>
               </w:rPr>
-              <w:t xml:space="preserve"> mơi</w:t>
+              <w:t xml:space="preserve"> mới</w:t>
             </w:r>
           </w:p>
         </w:tc>
@@ -6291,7 +6415,27 @@
                 <w:sz w:val="26"/>
                 <w:szCs w:val="26"/>
               </w:rPr>
-              <w:t>m ẩm tực</w:t>
+              <w:t>m ẩm t</w:t>
+            </w:r>
+            <w:r>
+              <w:rPr>
+                <w:rFonts w:ascii="Times New Roman" w:hAnsi="Times New Roman" w:cs="Times New Roman"/>
+                <w:bCs/>
+                <w:color w:val="000000" w:themeColor="text1"/>
+                <w:sz w:val="26"/>
+                <w:szCs w:val="26"/>
+              </w:rPr>
+              <w:t>h</w:t>
+            </w:r>
+            <w:r>
+              <w:rPr>
+                <w:rFonts w:ascii="Times New Roman" w:hAnsi="Times New Roman" w:cs="Times New Roman"/>
+                <w:bCs/>
+                <w:color w:val="000000" w:themeColor="text1"/>
+                <w:sz w:val="26"/>
+                <w:szCs w:val="26"/>
+              </w:rPr>
+              <w:t>ực</w:t>
             </w:r>
             <w:r>
               <w:rPr>
@@ -6330,17 +6474,7 @@
                 <w:sz w:val="26"/>
                 <w:szCs w:val="26"/>
               </w:rPr>
-              <w:t>Hiển thị danh sách các bài báo về</w:t>
-            </w:r>
-            <w:r>
-              <w:rPr>
-                <w:rFonts w:ascii="Times New Roman" w:hAnsi="Times New Roman" w:cs="Times New Roman"/>
-                <w:bCs/>
-                <w:color w:val="000000" w:themeColor="text1"/>
-                <w:sz w:val="26"/>
-                <w:szCs w:val="26"/>
-              </w:rPr>
-              <w:t xml:space="preserve"> ẩm thực</w:t>
+              <w:t>Hiển thị danh sách các bài báo về ẩm thực</w:t>
             </w:r>
           </w:p>
         </w:tc>
@@ -6437,7 +6571,7 @@
           <w:szCs w:val="26"/>
         </w:rPr>
       </w:pPr>
-      <w:bookmarkStart w:id="9" w:name="_Toc66524063"/>
+      <w:bookmarkStart w:id="9" w:name="_Toc66551575"/>
       <w:r>
         <w:rPr>
           <w:rFonts w:ascii="Times New Roman" w:hAnsi="Times New Roman" w:cs="Times New Roman"/>
@@ -6835,6 +6969,14 @@
                 <w:szCs w:val="26"/>
               </w:rPr>
             </w:pPr>
+            <w:r>
+              <w:rPr>
+                <w:rFonts w:ascii="Times New Roman" w:hAnsi="Times New Roman" w:cs="Times New Roman"/>
+                <w:sz w:val="26"/>
+                <w:szCs w:val="26"/>
+              </w:rPr>
+              <w:t>Cho phép tham gia chuyến đi</w:t>
+            </w:r>
           </w:p>
         </w:tc>
         <w:tc>
@@ -6966,7 +7108,23 @@
                 <w:sz w:val="26"/>
                 <w:szCs w:val="26"/>
               </w:rPr>
-              <w:t>Cho phép hủy chuyến đi tại tran web</w:t>
+              <w:t>Cho phép hủy chuyến đi tại tran</w:t>
+            </w:r>
+            <w:r>
+              <w:rPr>
+                <w:rFonts w:ascii="Times New Roman" w:hAnsi="Times New Roman" w:cs="Times New Roman"/>
+                <w:sz w:val="26"/>
+                <w:szCs w:val="26"/>
+              </w:rPr>
+              <w:t>g</w:t>
+            </w:r>
+            <w:r>
+              <w:rPr>
+                <w:rFonts w:ascii="Times New Roman" w:hAnsi="Times New Roman" w:cs="Times New Roman"/>
+                <w:sz w:val="26"/>
+                <w:szCs w:val="26"/>
+              </w:rPr>
+              <w:t xml:space="preserve"> web</w:t>
             </w:r>
           </w:p>
         </w:tc>
@@ -7095,7 +7253,7 @@
                 <w:sz w:val="26"/>
                 <w:szCs w:val="26"/>
               </w:rPr>
-              <w:t xml:space="preserve"> mơi</w:t>
+              <w:t xml:space="preserve"> mới</w:t>
             </w:r>
           </w:p>
         </w:tc>
@@ -7415,17 +7573,7 @@
                 <w:sz w:val="26"/>
                 <w:szCs w:val="26"/>
               </w:rPr>
-              <w:t>M</w:t>
-            </w:r>
-            <w:r>
-              <w:rPr>
-                <w:rFonts w:ascii="Times New Roman" w:hAnsi="Times New Roman" w:cs="Times New Roman"/>
-                <w:bCs/>
-                <w:color w:val="000000" w:themeColor="text1"/>
-                <w:sz w:val="26"/>
-                <w:szCs w:val="26"/>
-              </w:rPr>
-              <w:t>1</w:t>
+              <w:t>M1</w:t>
             </w:r>
           </w:p>
         </w:tc>
@@ -7558,17 +7706,7 @@
                 <w:sz w:val="26"/>
                 <w:szCs w:val="26"/>
               </w:rPr>
-              <w:t>M</w:t>
-            </w:r>
-            <w:r>
-              <w:rPr>
-                <w:rFonts w:ascii="Times New Roman" w:hAnsi="Times New Roman" w:cs="Times New Roman"/>
-                <w:bCs/>
-                <w:color w:val="000000" w:themeColor="text1"/>
-                <w:sz w:val="26"/>
-                <w:szCs w:val="26"/>
-              </w:rPr>
-              <w:t>1</w:t>
+              <w:t>M1</w:t>
             </w:r>
           </w:p>
         </w:tc>
@@ -7701,17 +7839,7 @@
                 <w:sz w:val="26"/>
                 <w:szCs w:val="26"/>
               </w:rPr>
-              <w:t>M</w:t>
-            </w:r>
-            <w:r>
-              <w:rPr>
-                <w:rFonts w:ascii="Times New Roman" w:hAnsi="Times New Roman" w:cs="Times New Roman"/>
-                <w:bCs/>
-                <w:color w:val="000000" w:themeColor="text1"/>
-                <w:sz w:val="26"/>
-                <w:szCs w:val="26"/>
-              </w:rPr>
-              <w:t>2</w:t>
+              <w:t>M2</w:t>
             </w:r>
           </w:p>
         </w:tc>
@@ -7790,7 +7918,29 @@
                 <w:sz w:val="26"/>
                 <w:szCs w:val="26"/>
               </w:rPr>
-              <w:t>Tham khảo thêm  địa điểm ẩm tực mới</w:t>
+              <w:t>Tham khảo thêm  địa điểm ẩm t</w:t>
+            </w:r>
+            <w:r>
+              <w:rPr>
+                <w:rFonts w:ascii="Times New Roman" w:hAnsi="Times New Roman" w:cs="Times New Roman"/>
+                <w:bCs/>
+                <w:color w:val="000000" w:themeColor="text1"/>
+                <w:sz w:val="26"/>
+                <w:szCs w:val="26"/>
+              </w:rPr>
+              <w:t>h</w:t>
+            </w:r>
+            <w:bookmarkStart w:id="10" w:name="_GoBack"/>
+            <w:bookmarkEnd w:id="10"/>
+            <w:r>
+              <w:rPr>
+                <w:rFonts w:ascii="Times New Roman" w:hAnsi="Times New Roman" w:cs="Times New Roman"/>
+                <w:bCs/>
+                <w:color w:val="000000" w:themeColor="text1"/>
+                <w:sz w:val="26"/>
+                <w:szCs w:val="26"/>
+              </w:rPr>
+              <w:t>ực mới</w:t>
             </w:r>
           </w:p>
         </w:tc>
@@ -7815,15 +7965,7 @@
                 <w:sz w:val="26"/>
                 <w:szCs w:val="26"/>
               </w:rPr>
-              <w:t>Xem các bài báo review về các địa điể</w:t>
-            </w:r>
-            <w:r>
-              <w:rPr>
-                <w:rFonts w:ascii="Times New Roman" w:hAnsi="Times New Roman" w:cs="Times New Roman"/>
-                <w:sz w:val="26"/>
-                <w:szCs w:val="26"/>
-              </w:rPr>
-              <w:t>m ẩm thực</w:t>
+              <w:t>Xem các bài báo review về các địa điểm ẩm thực</w:t>
             </w:r>
           </w:p>
         </w:tc>
@@ -7908,8 +8050,14 @@
       </w:pPr>
     </w:p>
     <w:sectPr>
-      <w:pgSz w:w="12240" w:h="15840"/>
+      <w:pgSz w:w="12240" w:h="15840" w:code="1"/>
       <w:pgMar w:top="1440" w:right="1440" w:bottom="1440" w:left="1440" w:header="720" w:footer="720" w:gutter="0"/>
+      <w:pgBorders w:display="firstPage" w:offsetFrom="page">
+        <w:top w:val="thickThinSmallGap" w:sz="24" w:space="24" w:color="auto"/>
+        <w:left w:val="thickThinSmallGap" w:sz="24" w:space="24" w:color="auto"/>
+        <w:bottom w:val="thinThickSmallGap" w:sz="24" w:space="24" w:color="auto"/>
+        <w:right w:val="thinThickSmallGap" w:sz="24" w:space="24" w:color="auto"/>
+      </w:pgBorders>
       <w:cols w:space="720"/>
       <w:docGrid w:linePitch="360"/>
     </w:sectPr>
@@ -9002,7 +9150,7 @@
 </file>
 
 <file path=customXml/itemProps1.xml><?xml version="1.0" encoding="utf-8"?>
-<ds:datastoreItem xmlns:ds="http://schemas.openxmlformats.org/officeDocument/2006/customXml" ds:itemID="{B15B0D52-6366-4D32-B236-0C86C49C494D}">
+<ds:datastoreItem xmlns:ds="http://schemas.openxmlformats.org/officeDocument/2006/customXml" ds:itemID="{A2A71B7E-65D4-4739-B903-FB6465E92AE4}">
   <ds:schemaRefs>
     <ds:schemaRef ds:uri="http://schemas.openxmlformats.org/officeDocument/2006/bibliography"/>
   </ds:schemaRefs>

</xml_diff>